<commit_message>
Last Minute Changes Again
</commit_message>
<xml_diff>
--- a/assets/Tanuja_Resume.docx
+++ b/assets/Tanuja_Resume.docx
@@ -435,14 +435,25 @@
                 <w:color w:val="808080" w:themeColor="background1" w:themeShade="80"/>
               </w:rPr>
             </w:pPr>
-            <w:r>
-              <w:rPr>
-                <w:rFonts w:cstheme="minorHAnsi"/>
-                <w:b/>
-                <w:bCs/>
-                <w:color w:val="808080" w:themeColor="background1" w:themeShade="80"/>
-              </w:rPr>
-              <w:t>Bytech India Pvt. Ltd., Delhi | Aug 2022 – Mar 2024</w:t>
+            <w:proofErr w:type="spellStart"/>
+            <w:r>
+              <w:rPr>
+                <w:rFonts w:cstheme="minorHAnsi"/>
+                <w:b/>
+                <w:bCs/>
+                <w:color w:val="808080" w:themeColor="background1" w:themeShade="80"/>
+              </w:rPr>
+              <w:t>Bytech</w:t>
+            </w:r>
+            <w:proofErr w:type="spellEnd"/>
+            <w:r>
+              <w:rPr>
+                <w:rFonts w:cstheme="minorHAnsi"/>
+                <w:b/>
+                <w:bCs/>
+                <w:color w:val="808080" w:themeColor="background1" w:themeShade="80"/>
+              </w:rPr>
+              <w:t xml:space="preserve"> India Pvt. Ltd., Delhi | Aug 2022 – Mar 2024</w:t>
             </w:r>
           </w:p>
           <w:p>
@@ -1078,7 +1089,14 @@
                 <w:rFonts w:cstheme="minorHAnsi"/>
                 <w:color w:val="808080" w:themeColor="background1" w:themeShade="80"/>
               </w:rPr>
-              <w:t>SEO, SEM, ASO, Paid Ads (Google, Meta), Performance Marketing, Campaign Planning, Brand Positioning, Lead Generation, Email Marketing, Influencer Collaborations</w:t>
+              <w:t xml:space="preserve">SEO, SEM, ASO, Paid Ads (Google, Meta), Performance Marketing, Campaign Planning, Brand Positioning, Lead Generation, Email Marketing, </w:t>
+            </w:r>
+            <w:r>
+              <w:rPr>
+                <w:rFonts w:cstheme="minorHAnsi"/>
+                <w:color w:val="808080" w:themeColor="background1" w:themeShade="80"/>
+              </w:rPr>
+              <w:t>Google Ad Sense</w:t>
             </w:r>
           </w:p>
           <w:p>
@@ -1119,7 +1137,35 @@
                 <w:rFonts w:cstheme="minorHAnsi"/>
                 <w:color w:val="808080" w:themeColor="background1" w:themeShade="80"/>
               </w:rPr>
-              <w:t>Google Analytics 4, Google Search Console, Google Tag Manager, SEMrush, Appfigures, Mixpanel, Google Data Studio, A/B Testing, ROI Analysis</w:t>
+              <w:t>Google Analytics 4, Google Search Console, Google Tag Manager, SEMrush, App</w:t>
+            </w:r>
+            <w:r>
+              <w:rPr>
+                <w:rFonts w:cstheme="minorHAnsi"/>
+                <w:color w:val="808080" w:themeColor="background1" w:themeShade="80"/>
+              </w:rPr>
+              <w:t>F</w:t>
+            </w:r>
+            <w:r>
+              <w:rPr>
+                <w:rFonts w:cstheme="minorHAnsi"/>
+                <w:color w:val="808080" w:themeColor="background1" w:themeShade="80"/>
+              </w:rPr>
+              <w:t xml:space="preserve">igures, </w:t>
+            </w:r>
+            <w:r>
+              <w:rPr>
+                <w:rFonts w:cstheme="minorHAnsi"/>
+                <w:color w:val="808080" w:themeColor="background1" w:themeShade="80"/>
+              </w:rPr>
+              <w:t>AppTweak</w:t>
+            </w:r>
+            <w:r>
+              <w:rPr>
+                <w:rFonts w:cstheme="minorHAnsi"/>
+                <w:color w:val="808080" w:themeColor="background1" w:themeShade="80"/>
+              </w:rPr>
+              <w:t>, Google Data Studio, A/B Testing, ROI Analysis</w:t>
             </w:r>
           </w:p>
           <w:p>
@@ -1160,7 +1206,7 @@
                 <w:rFonts w:cstheme="minorHAnsi"/>
                 <w:color w:val="808080" w:themeColor="background1" w:themeShade="80"/>
               </w:rPr>
-              <w:t>AI Avatar Video Creation (Synthesia, Pictory), ChatGPT, Jasper, Canva AI, Copy.ai, Marketing Automation (Mailchimp, HubSpot)</w:t>
+              <w:t>AI Avatar Video Creation (Synthesia, Pictory), ChatGPT, Canva AI, Copy.ai, Marketing Automation (Mailchimp, HubSpot)</w:t>
             </w:r>
           </w:p>
           <w:p>
@@ -1201,7 +1247,48 @@
                 <w:rFonts w:cstheme="minorHAnsi"/>
                 <w:color w:val="808080" w:themeColor="background1" w:themeShade="80"/>
               </w:rPr>
-              <w:t>Canva, Adobe Premiere Pro, WordPress, Figma, Unity Remote Config, Trello, Asana</w:t>
+              <w:t>Canva, Adobe Premiere Pro, WordPress, Unity Remote Config, Trello</w:t>
+            </w:r>
+          </w:p>
+          <w:p>
+            <w:pPr>
+              <w:pStyle w:val="ListParagraph"/>
+              <w:numPr>
+                <w:ilvl w:val="0"/>
+                <w:numId w:val="9"/>
+              </w:numPr>
+              <w:rPr>
+                <w:rFonts w:cstheme="minorHAnsi"/>
+                <w:b/>
+                <w:bCs/>
+                <w:color w:val="808080" w:themeColor="background1" w:themeShade="80"/>
+              </w:rPr>
+            </w:pPr>
+            <w:r>
+              <w:rPr>
+                <w:rFonts w:cstheme="minorHAnsi"/>
+                <w:b/>
+                <w:bCs/>
+                <w:color w:val="808080" w:themeColor="background1" w:themeShade="80"/>
+              </w:rPr>
+              <w:t>Website Development Tool</w:t>
+            </w:r>
+          </w:p>
+          <w:p>
+            <w:pPr>
+              <w:pStyle w:val="ListParagraph"/>
+              <w:ind w:left="360"/>
+              <w:rPr>
+                <w:rFonts w:cstheme="minorHAnsi"/>
+                <w:color w:val="808080" w:themeColor="background1" w:themeShade="80"/>
+              </w:rPr>
+            </w:pPr>
+            <w:r>
+              <w:rPr>
+                <w:rFonts w:cstheme="minorHAnsi"/>
+                <w:color w:val="808080" w:themeColor="background1" w:themeShade="80"/>
+              </w:rPr>
+              <w:t>WordPress, WIX, Blogger</w:t>
             </w:r>
           </w:p>
           <w:p>
@@ -1657,135 +1744,6 @@
           </w:p>
           <w:p>
             <w:pPr>
-              <w:spacing w:line="360" w:lineRule="auto"/>
-              <w:rPr>
-                <w:rFonts w:cstheme="minorHAnsi"/>
-                <w:b/>
-                <w:bCs/>
-                <w:color w:val="B86712"/>
-              </w:rPr>
-            </w:pPr>
-            <w:r>
-              <w:rPr>
-                <w:rFonts w:cstheme="minorHAnsi"/>
-                <w:b/>
-                <w:bCs/>
-                <w:noProof/>
-                <w:color w:val="B86712"/>
-              </w:rPr>
-              <mc:AlternateContent>
-                <mc:Choice Requires="wps">
-                  <w:drawing>
-                    <wp:anchor distT="0" distB="0" distL="114300" distR="114300" simplePos="0" relativeHeight="251672576" behindDoc="0" locked="0" layoutInCell="1" allowOverlap="1" wp14:anchorId="6C091EE7" wp14:editId="325F1F9C">
-                      <wp:simplePos x="0" y="0"/>
-                      <wp:positionH relativeFrom="column">
-                        <wp:posOffset>-1905</wp:posOffset>
-                      </wp:positionH>
-                      <wp:positionV relativeFrom="paragraph">
-                        <wp:posOffset>216931</wp:posOffset>
-                      </wp:positionV>
-                      <wp:extent cx="2061713" cy="0"/>
-                      <wp:effectExtent l="0" t="0" r="0" b="0"/>
-                      <wp:wrapNone/>
-                      <wp:docPr id="975209146" name="Straight Connector 2"/>
-                      <wp:cNvGraphicFramePr/>
-                      <a:graphic xmlns:a="http://schemas.openxmlformats.org/drawingml/2006/main">
-                        <a:graphicData uri="http://schemas.microsoft.com/office/word/2010/wordprocessingShape">
-                          <wps:wsp>
-                            <wps:cNvCnPr/>
-                            <wps:spPr>
-                              <a:xfrm>
-                                <a:off x="0" y="0"/>
-                                <a:ext cx="2061713" cy="0"/>
-                              </a:xfrm>
-                              <a:prstGeom prst="line">
-                                <a:avLst/>
-                              </a:prstGeom>
-                            </wps:spPr>
-                            <wps:style>
-                              <a:lnRef idx="1">
-                                <a:schemeClr val="accent2"/>
-                              </a:lnRef>
-                              <a:fillRef idx="0">
-                                <a:schemeClr val="accent2"/>
-                              </a:fillRef>
-                              <a:effectRef idx="0">
-                                <a:schemeClr val="accent2"/>
-                              </a:effectRef>
-                              <a:fontRef idx="minor">
-                                <a:schemeClr val="tx1"/>
-                              </a:fontRef>
-                            </wps:style>
-                            <wps:bodyPr/>
-                          </wps:wsp>
-                        </a:graphicData>
-                      </a:graphic>
-                    </wp:anchor>
-                  </w:drawing>
-                </mc:Choice>
-                <mc:Fallback>
-                  <w:pict>
-                    <v:line w14:anchorId="10C55317" id="Straight Connector 2" o:spid="_x0000_s1026" style="position:absolute;z-index:251672576;visibility:visible;mso-wrap-style:square;mso-wrap-distance-left:9pt;mso-wrap-distance-top:0;mso-wrap-distance-right:9pt;mso-wrap-distance-bottom:0;mso-position-horizontal:absolute;mso-position-horizontal-relative:text;mso-position-vertical:absolute;mso-position-vertical-relative:text" from="-.15pt,17.1pt" to="162.2pt,17.1pt" o:gfxdata="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" strokecolor="#ed7d31 [3205]" strokeweight=".5pt">
-                      <v:stroke joinstyle="miter"/>
-                    </v:line>
-                  </w:pict>
-                </mc:Fallback>
-              </mc:AlternateContent>
-            </w:r>
-            <w:r>
-              <w:rPr>
-                <w:rFonts w:cstheme="minorHAnsi"/>
-                <w:b/>
-                <w:bCs/>
-                <w:color w:val="B86712"/>
-              </w:rPr>
-              <w:t>Languages</w:t>
-            </w:r>
-          </w:p>
-          <w:p>
-            <w:pPr>
-              <w:pStyle w:val="ListParagraph"/>
-              <w:numPr>
-                <w:ilvl w:val="0"/>
-                <w:numId w:val="10"/>
-              </w:numPr>
-              <w:spacing w:after="160" w:line="259" w:lineRule="auto"/>
-              <w:rPr>
-                <w:rFonts w:cstheme="minorHAnsi"/>
-                <w:color w:val="808080" w:themeColor="background1" w:themeShade="80"/>
-              </w:rPr>
-            </w:pPr>
-            <w:r>
-              <w:rPr>
-                <w:rFonts w:cstheme="minorHAnsi"/>
-                <w:color w:val="808080" w:themeColor="background1" w:themeShade="80"/>
-              </w:rPr>
-              <w:t>English</w:t>
-            </w:r>
-          </w:p>
-          <w:p>
-            <w:pPr>
-              <w:pStyle w:val="ListParagraph"/>
-              <w:numPr>
-                <w:ilvl w:val="0"/>
-                <w:numId w:val="10"/>
-              </w:numPr>
-              <w:spacing w:after="160" w:line="259" w:lineRule="auto"/>
-              <w:rPr>
-                <w:rFonts w:cstheme="minorHAnsi"/>
-                <w:color w:val="808080" w:themeColor="background1" w:themeShade="80"/>
-              </w:rPr>
-            </w:pPr>
-            <w:r>
-              <w:rPr>
-                <w:rFonts w:cstheme="minorHAnsi"/>
-                <w:color w:val="808080" w:themeColor="background1" w:themeShade="80"/>
-              </w:rPr>
-              <w:t>Hindi</w:t>
-            </w:r>
-          </w:p>
-          <w:p>
-            <w:pPr>
               <w:rPr>
                 <w:rFonts w:cstheme="minorHAnsi"/>
               </w:rPr>
@@ -2607,7 +2565,7 @@
   <w:abstractNum w:abstractNumId="7" w15:restartNumberingAfterBreak="0">
     <w:nsid w:val="5B29746D"/>
     <w:multiLevelType w:val="hybridMultilevel"/>
-    <w:tmpl w:val="AF8ADEC4"/>
+    <w:tmpl w:val="059EE956"/>
     <w:lvl w:ilvl="0" w:tplc="40090001">
       <w:start w:val="1"/>
       <w:numFmt w:val="bullet"/>

</xml_diff>